<commit_message>
perfezionata creazione episodi di trattamento
nuove codelist per bleeding e outcomes, e matching esatto dei codici ICD9
</commit_message>
<xml_diff>
--- a/i_test/test_D6_Table_3_study_outcomes/g_output/D6_Table_3_study_outcomes.docx
+++ b/i_test/test_D6_Table_3_study_outcomes/g_output/D6_Table_3_study_outcomes.docx
@@ -20,6 +20,16 @@
               <w:pStyle w:stlname="Normal" w:val="Normal"/>
             </w:pPr>
             <w:r>
+              <w:t>Tipo sanguinamento</w:t>
+            </w:r>
+          </w:p>
+        </w:tc>
+        <w:tc>
+          <w:p>
+            <w:pPr>
+              <w:pStyle w:stlname="Normal" w:val="Normal"/>
+            </w:pPr>
+            <w:r>
               <w:t>Periodo</w:t>
             </w:r>
           </w:p>
@@ -30,97 +40,57 @@
               <w:pStyle w:stlname="Normal" w:val="Normal"/>
             </w:pPr>
             <w:r>
-              <w:t>Tipo di sanguinamento</w:t>
-            </w:r>
-          </w:p>
-        </w:tc>
-        <w:tc>
-          <w:p>
-            <w:pPr>
-              <w:pStyle w:stlname="Normal" w:val="Normal"/>
-            </w:pPr>
-            <w:r>
-              <w:t>N</w:t>
-            </w:r>
-          </w:p>
-        </w:tc>
-        <w:tc>
-          <w:p>
-            <w:pPr>
-              <w:pStyle w:stlname="Normal" w:val="Normal"/>
-            </w:pPr>
-            <w:r>
-              <w:t>Infarto del miocardio</w:t>
-            </w:r>
-          </w:p>
-        </w:tc>
-        <w:tc>
-          <w:p>
-            <w:pPr>
-              <w:pStyle w:stlname="Normal" w:val="Normal"/>
-            </w:pPr>
-            <w:r>
-              <w:t>Ictus ischemico</w:t>
-            </w:r>
-          </w:p>
-        </w:tc>
-        <w:tc>
-          <w:p>
-            <w:pPr>
-              <w:pStyle w:stlname="Normal" w:val="Normal"/>
-            </w:pPr>
-            <w:r>
-              <w:t>Trombosi venosa profonda</w:t>
-            </w:r>
-          </w:p>
-        </w:tc>
-        <w:tc>
-          <w:p>
-            <w:pPr>
-              <w:pStyle w:stlname="Normal" w:val="Normal"/>
-            </w:pPr>
-            <w:r>
-              <w:t>Attacco ischemico transitorio</w:t>
-            </w:r>
-          </w:p>
-        </w:tc>
-        <w:tc>
-          <w:p>
-            <w:pPr>
-              <w:pStyle w:stlname="Normal" w:val="Normal"/>
-            </w:pPr>
-            <w:r>
-              <w:t>Embolia polmonare</w:t>
-            </w:r>
-          </w:p>
-        </w:tc>
-        <w:tc>
-          <w:p>
-            <w:pPr>
-              <w:pStyle w:stlname="Normal" w:val="Normal"/>
-            </w:pPr>
-            <w:r>
-              <w:t>Coagulazione intravascolare disseminata</w:t>
-            </w:r>
-          </w:p>
-        </w:tc>
-        <w:tc>
-          <w:p>
-            <w:pPr>
-              <w:pStyle w:stlname="Normal" w:val="Normal"/>
-            </w:pPr>
-            <w:r>
-              <w:t>Trombosi</w:t>
-            </w:r>
-          </w:p>
-        </w:tc>
-        <w:tc>
-          <w:p>
-            <w:pPr>
-              <w:pStyle w:stlname="Normal" w:val="Normal"/>
-            </w:pPr>
-            <w:r>
-              <w:t>Decesso</w:t>
+              <w:t>No antidoto, prima delle restrizioni Covid</w:t>
+            </w:r>
+          </w:p>
+        </w:tc>
+        <w:tc>
+          <w:p>
+            <w:pPr>
+              <w:pStyle w:stlname="Normal" w:val="Normal"/>
+            </w:pPr>
+            <w:r>
+              <w:t>No antidoto, durante le restrizioni Covid</w:t>
+            </w:r>
+          </w:p>
+        </w:tc>
+        <w:tc>
+          <w:p>
+            <w:pPr>
+              <w:pStyle w:stlname="Normal" w:val="Normal"/>
+            </w:pPr>
+            <w:r>
+              <w:t>No antidoto, dopo le restrizioni Covid</w:t>
+            </w:r>
+          </w:p>
+        </w:tc>
+        <w:tc>
+          <w:p>
+            <w:pPr>
+              <w:pStyle w:stlname="Normal" w:val="Normal"/>
+            </w:pPr>
+            <w:r>
+              <w:t>Antidoto disponibile, prima delle linee guida</w:t>
+            </w:r>
+          </w:p>
+        </w:tc>
+        <w:tc>
+          <w:p>
+            <w:pPr>
+              <w:pStyle w:stlname="Normal" w:val="Normal"/>
+            </w:pPr>
+            <w:r>
+              <w:t>Antidoto disponibile, dopo le linee guida</w:t>
+            </w:r>
+          </w:p>
+        </w:tc>
+        <w:tc>
+          <w:p>
+            <w:pPr>
+              <w:pStyle w:stlname="Normal" w:val="Normal"/>
+            </w:pPr>
+            <w:r>
+              <w:t>Totale</w:t>
             </w:r>
           </w:p>
         </w:tc>
@@ -132,16 +102,6 @@
               <w:pStyle w:stlname="Normal" w:val="Normal"/>
             </w:pPr>
             <w:r>
-              <w:t>No antidoto, prima delle restrizioni Covid</w:t>
-            </w:r>
-          </w:p>
-        </w:tc>
-        <w:tc>
-          <w:p>
-            <w:pPr>
-              <w:pStyle w:stlname="Normal" w:val="Normal"/>
-            </w:pPr>
-            <w:r>
               <w:t>broad</w:t>
             </w:r>
           </w:p>
@@ -152,6 +112,16 @@
               <w:pStyle w:stlname="Normal" w:val="Normal"/>
             </w:pPr>
             <w:r>
+              <w:t>N</w:t>
+            </w:r>
+          </w:p>
+        </w:tc>
+        <w:tc>
+          <w:p>
+            <w:pPr>
+              <w:pStyle w:stlname="Normal" w:val="Normal"/>
+            </w:pPr>
+            <w:r>
               <w:t>996</w:t>
             </w:r>
           </w:p>
@@ -162,77 +132,47 @@
               <w:pStyle w:stlname="Normal" w:val="Normal"/>
             </w:pPr>
             <w:r>
-              <w:t>0 (0%)</w:t>
-            </w:r>
-          </w:p>
-        </w:tc>
-        <w:tc>
-          <w:p>
-            <w:pPr>
-              <w:pStyle w:stlname="Normal" w:val="Normal"/>
-            </w:pPr>
-            <w:r>
-              <w:t>13 (1.3%)</w:t>
-            </w:r>
-          </w:p>
-        </w:tc>
-        <w:tc>
-          <w:p>
-            <w:pPr>
-              <w:pStyle w:stlname="Normal" w:val="Normal"/>
-            </w:pPr>
-            <w:r>
-              <w:t>8 (0.8%)</w:t>
-            </w:r>
-          </w:p>
-        </w:tc>
-        <w:tc>
-          <w:p>
-            <w:pPr>
-              <w:pStyle w:stlname="Normal" w:val="Normal"/>
-            </w:pPr>
-            <w:r>
-              <w:t>1 (0.1%)</w:t>
-            </w:r>
-          </w:p>
-        </w:tc>
-        <w:tc>
-          <w:p>
-            <w:pPr>
-              <w:pStyle w:stlname="Normal" w:val="Normal"/>
-            </w:pPr>
-            <w:r>
-              <w:t>6 (0.6%)</w:t>
-            </w:r>
-          </w:p>
-        </w:tc>
-        <w:tc>
-          <w:p>
-            <w:pPr>
-              <w:pStyle w:stlname="Normal" w:val="Normal"/>
-            </w:pPr>
-            <w:r>
-              <w:t>0 (0%)</w:t>
-            </w:r>
-          </w:p>
-        </w:tc>
-        <w:tc>
-          <w:p>
-            <w:pPr>
-              <w:pStyle w:stlname="Normal" w:val="Normal"/>
-            </w:pPr>
-            <w:r>
-              <w:t>25 (2.5%)</w:t>
-            </w:r>
-          </w:p>
-        </w:tc>
-        <w:tc>
-          <w:p>
-            <w:pPr>
-              <w:pStyle w:stlname="Normal" w:val="Normal"/>
-            </w:pPr>
-            <w:r>
-              <w:t>123 (12.3%)</w:t>
+              <w:t>574</w:t>
+            </w:r>
+          </w:p>
+        </w:tc>
+        <w:tc>
+          <w:p>
+            <w:pPr>
+              <w:pStyle w:stlname="Normal" w:val="Normal"/>
+            </w:pPr>
+            <w:r>
+              <w:t>132</w:t>
+            </w:r>
+          </w:p>
+        </w:tc>
+        <w:tc>
+          <w:p>
+            <w:pPr>
+              <w:pStyle w:stlname="Normal" w:val="Normal"/>
+            </w:pPr>
+            <w:r>
+              <w:t>1094</w:t>
+            </w:r>
+          </w:p>
+        </w:tc>
+        <w:tc>
+          <w:p>
+            <w:pPr>
+              <w:pStyle w:stlname="Normal" w:val="Normal"/>
+            </w:pPr>
+            <w:r>
+              <w:t>235</w:t>
+            </w:r>
+          </w:p>
+        </w:tc>
+        <w:tc>
+          <w:p>
+            <w:pPr>
+              <w:pStyle w:stlname="Normal" w:val="Normal"/>
+            </w:pPr>
+            <w:r>
+              <w:t>3031</w:t>
             </w:r>
           </w:p>
         </w:tc>
@@ -244,16 +184,6 @@
               <w:pStyle w:stlname="Normal" w:val="Normal"/>
             </w:pPr>
             <w:r>
-              <w:t>No antidoto, durante le restrizioni Covid</w:t>
-            </w:r>
-          </w:p>
-        </w:tc>
-        <w:tc>
-          <w:p>
-            <w:pPr>
-              <w:pStyle w:stlname="Normal" w:val="Normal"/>
-            </w:pPr>
-            <w:r>
               <w:t>broad</w:t>
             </w:r>
           </w:p>
@@ -264,7 +194,17 @@
               <w:pStyle w:stlname="Normal" w:val="Normal"/>
             </w:pPr>
             <w:r>
-              <w:t>574</w:t>
+              <w:t>Infarto del miocardio</w:t>
+            </w:r>
+          </w:p>
+        </w:tc>
+        <w:tc>
+          <w:p>
+            <w:pPr>
+              <w:pStyle w:stlname="Normal" w:val="Normal"/>
+            </w:pPr>
+            <w:r>
+              <w:t>0 (0%)</w:t>
             </w:r>
           </w:p>
         </w:tc>
@@ -284,36 +224,6 @@
               <w:pStyle w:stlname="Normal" w:val="Normal"/>
             </w:pPr>
             <w:r>
-              <w:t>9 (1.6%)</w:t>
-            </w:r>
-          </w:p>
-        </w:tc>
-        <w:tc>
-          <w:p>
-            <w:pPr>
-              <w:pStyle w:stlname="Normal" w:val="Normal"/>
-            </w:pPr>
-            <w:r>
-              <w:t>1 (0.2%)</w:t>
-            </w:r>
-          </w:p>
-        </w:tc>
-        <w:tc>
-          <w:p>
-            <w:pPr>
-              <w:pStyle w:stlname="Normal" w:val="Normal"/>
-            </w:pPr>
-            <w:r>
-              <w:t>1 (0.2%)</w:t>
-            </w:r>
-          </w:p>
-        </w:tc>
-        <w:tc>
-          <w:p>
-            <w:pPr>
-              <w:pStyle w:stlname="Normal" w:val="Normal"/>
-            </w:pPr>
-            <w:r>
               <w:t>0 (0%)</w:t>
             </w:r>
           </w:p>
@@ -324,27 +234,27 @@
               <w:pStyle w:stlname="Normal" w:val="Normal"/>
             </w:pPr>
             <w:r>
-              <w:t>0 (0%)</w:t>
-            </w:r>
-          </w:p>
-        </w:tc>
-        <w:tc>
-          <w:p>
-            <w:pPr>
-              <w:pStyle w:stlname="Normal" w:val="Normal"/>
-            </w:pPr>
-            <w:r>
-              <w:t>12 (2.1%)</w:t>
-            </w:r>
-          </w:p>
-        </w:tc>
-        <w:tc>
-          <w:p>
-            <w:pPr>
-              <w:pStyle w:stlname="Normal" w:val="Normal"/>
-            </w:pPr>
-            <w:r>
-              <w:t>91 (15.9%)</w:t>
+              <w:t>2 (0.2%)</w:t>
+            </w:r>
+          </w:p>
+        </w:tc>
+        <w:tc>
+          <w:p>
+            <w:pPr>
+              <w:pStyle w:stlname="Normal" w:val="Normal"/>
+            </w:pPr>
+            <w:r>
+              <w:t>2 (0.9%)</w:t>
+            </w:r>
+          </w:p>
+        </w:tc>
+        <w:tc>
+          <w:p>
+            <w:pPr>
+              <w:pStyle w:stlname="Normal" w:val="Normal"/>
+            </w:pPr>
+            <w:r>
+              <w:t>6 (0.2%)</w:t>
             </w:r>
           </w:p>
         </w:tc>
@@ -356,16 +266,6 @@
               <w:pStyle w:stlname="Normal" w:val="Normal"/>
             </w:pPr>
             <w:r>
-              <w:t>No antidoto, dopo le restrizioni Covid</w:t>
-            </w:r>
-          </w:p>
-        </w:tc>
-        <w:tc>
-          <w:p>
-            <w:pPr>
-              <w:pStyle w:stlname="Normal" w:val="Normal"/>
-            </w:pPr>
-            <w:r>
               <w:t>broad</w:t>
             </w:r>
           </w:p>
@@ -376,17 +276,27 @@
               <w:pStyle w:stlname="Normal" w:val="Normal"/>
             </w:pPr>
             <w:r>
-              <w:t>132</w:t>
-            </w:r>
-          </w:p>
-        </w:tc>
-        <w:tc>
-          <w:p>
-            <w:pPr>
-              <w:pStyle w:stlname="Normal" w:val="Normal"/>
-            </w:pPr>
-            <w:r>
-              <w:t>0 (0%)</w:t>
+              <w:t>Ictus ischemico</w:t>
+            </w:r>
+          </w:p>
+        </w:tc>
+        <w:tc>
+          <w:p>
+            <w:pPr>
+              <w:pStyle w:stlname="Normal" w:val="Normal"/>
+            </w:pPr>
+            <w:r>
+              <w:t>13 (1.3%)</w:t>
+            </w:r>
+          </w:p>
+        </w:tc>
+        <w:tc>
+          <w:p>
+            <w:pPr>
+              <w:pStyle w:stlname="Normal" w:val="Normal"/>
+            </w:pPr>
+            <w:r>
+              <w:t>9 (1.6%)</w:t>
             </w:r>
           </w:p>
         </w:tc>
@@ -406,57 +316,27 @@
               <w:pStyle w:stlname="Normal" w:val="Normal"/>
             </w:pPr>
             <w:r>
-              <w:t>1 (0.8%)</w:t>
-            </w:r>
-          </w:p>
-        </w:tc>
-        <w:tc>
-          <w:p>
-            <w:pPr>
-              <w:pStyle w:stlname="Normal" w:val="Normal"/>
-            </w:pPr>
-            <w:r>
-              <w:t>0 (0%)</w:t>
-            </w:r>
-          </w:p>
-        </w:tc>
-        <w:tc>
-          <w:p>
-            <w:pPr>
-              <w:pStyle w:stlname="Normal" w:val="Normal"/>
-            </w:pPr>
-            <w:r>
-              <w:t>0 (0%)</w:t>
-            </w:r>
-          </w:p>
-        </w:tc>
-        <w:tc>
-          <w:p>
-            <w:pPr>
-              <w:pStyle w:stlname="Normal" w:val="Normal"/>
-            </w:pPr>
-            <w:r>
-              <w:t>0 (0%)</w:t>
-            </w:r>
-          </w:p>
-        </w:tc>
-        <w:tc>
-          <w:p>
-            <w:pPr>
-              <w:pStyle w:stlname="Normal" w:val="Normal"/>
-            </w:pPr>
-            <w:r>
-              <w:t>3 (2.3%)</w:t>
-            </w:r>
-          </w:p>
-        </w:tc>
-        <w:tc>
-          <w:p>
-            <w:pPr>
-              <w:pStyle w:stlname="Normal" w:val="Normal"/>
-            </w:pPr>
-            <w:r>
-              <w:t>18 (13.6%)</w:t>
+              <w:t>10 (0.9%)</w:t>
+            </w:r>
+          </w:p>
+        </w:tc>
+        <w:tc>
+          <w:p>
+            <w:pPr>
+              <w:pStyle w:stlname="Normal" w:val="Normal"/>
+            </w:pPr>
+            <w:r>
+              <w:t>3 (1.3%)</w:t>
+            </w:r>
+          </w:p>
+        </w:tc>
+        <w:tc>
+          <w:p>
+            <w:pPr>
+              <w:pStyle w:stlname="Normal" w:val="Normal"/>
+            </w:pPr>
+            <w:r>
+              <w:t>37 (1.2%)</w:t>
             </w:r>
           </w:p>
         </w:tc>
@@ -468,16 +348,6 @@
               <w:pStyle w:stlname="Normal" w:val="Normal"/>
             </w:pPr>
             <w:r>
-              <w:t>Antidoto disponibile, prima delle linee guida</w:t>
-            </w:r>
-          </w:p>
-        </w:tc>
-        <w:tc>
-          <w:p>
-            <w:pPr>
-              <w:pStyle w:stlname="Normal" w:val="Normal"/>
-            </w:pPr>
-            <w:r>
               <w:t>broad</w:t>
             </w:r>
           </w:p>
@@ -488,27 +358,37 @@
               <w:pStyle w:stlname="Normal" w:val="Normal"/>
             </w:pPr>
             <w:r>
-              <w:t>1094</w:t>
-            </w:r>
-          </w:p>
-        </w:tc>
-        <w:tc>
-          <w:p>
-            <w:pPr>
-              <w:pStyle w:stlname="Normal" w:val="Normal"/>
-            </w:pPr>
-            <w:r>
-              <w:t>2 (0.2%)</w:t>
-            </w:r>
-          </w:p>
-        </w:tc>
-        <w:tc>
-          <w:p>
-            <w:pPr>
-              <w:pStyle w:stlname="Normal" w:val="Normal"/>
-            </w:pPr>
-            <w:r>
-              <w:t>10 (0.9%)</w:t>
+              <w:t>Trombosi venosa profonda</w:t>
+            </w:r>
+          </w:p>
+        </w:tc>
+        <w:tc>
+          <w:p>
+            <w:pPr>
+              <w:pStyle w:stlname="Normal" w:val="Normal"/>
+            </w:pPr>
+            <w:r>
+              <w:t>8 (0.8%)</w:t>
+            </w:r>
+          </w:p>
+        </w:tc>
+        <w:tc>
+          <w:p>
+            <w:pPr>
+              <w:pStyle w:stlname="Normal" w:val="Normal"/>
+            </w:pPr>
+            <w:r>
+              <w:t>1 (0.2%)</w:t>
+            </w:r>
+          </w:p>
+        </w:tc>
+        <w:tc>
+          <w:p>
+            <w:pPr>
+              <w:pStyle w:stlname="Normal" w:val="Normal"/>
+            </w:pPr>
+            <w:r>
+              <w:t>1 (0.8%)</w:t>
             </w:r>
           </w:p>
         </w:tc>
@@ -528,47 +408,17 @@
               <w:pStyle w:stlname="Normal" w:val="Normal"/>
             </w:pPr>
             <w:r>
-              <w:t>5 (0.5%)</w:t>
-            </w:r>
-          </w:p>
-        </w:tc>
-        <w:tc>
-          <w:p>
-            <w:pPr>
-              <w:pStyle w:stlname="Normal" w:val="Normal"/>
-            </w:pPr>
-            <w:r>
-              <w:t>6 (0.5%)</w:t>
-            </w:r>
-          </w:p>
-        </w:tc>
-        <w:tc>
-          <w:p>
-            <w:pPr>
-              <w:pStyle w:stlname="Normal" w:val="Normal"/>
-            </w:pPr>
-            <w:r>
-              <w:t>0 (0%)</w:t>
-            </w:r>
-          </w:p>
-        </w:tc>
-        <w:tc>
-          <w:p>
-            <w:pPr>
-              <w:pStyle w:stlname="Normal" w:val="Normal"/>
-            </w:pPr>
-            <w:r>
-              <w:t>26 (2.4%)</w:t>
-            </w:r>
-          </w:p>
-        </w:tc>
-        <w:tc>
-          <w:p>
-            <w:pPr>
-              <w:pStyle w:stlname="Normal" w:val="Normal"/>
-            </w:pPr>
-            <w:r>
-              <w:t>155 (14.2%)</w:t>
+              <w:t>1 (0.4%)</w:t>
+            </w:r>
+          </w:p>
+        </w:tc>
+        <w:tc>
+          <w:p>
+            <w:pPr>
+              <w:pStyle w:stlname="Normal" w:val="Normal"/>
+            </w:pPr>
+            <w:r>
+              <w:t>15 (0.5%)</w:t>
             </w:r>
           </w:p>
         </w:tc>
@@ -580,16 +430,6 @@
               <w:pStyle w:stlname="Normal" w:val="Normal"/>
             </w:pPr>
             <w:r>
-              <w:t>Antidoto disponibile, dopo le linee guida</w:t>
-            </w:r>
-          </w:p>
-        </w:tc>
-        <w:tc>
-          <w:p>
-            <w:pPr>
-              <w:pStyle w:stlname="Normal" w:val="Normal"/>
-            </w:pPr>
-            <w:r>
               <w:t>broad</w:t>
             </w:r>
           </w:p>
@@ -600,37 +440,27 @@
               <w:pStyle w:stlname="Normal" w:val="Normal"/>
             </w:pPr>
             <w:r>
-              <w:t>235</w:t>
-            </w:r>
-          </w:p>
-        </w:tc>
-        <w:tc>
-          <w:p>
-            <w:pPr>
-              <w:pStyle w:stlname="Normal" w:val="Normal"/>
-            </w:pPr>
-            <w:r>
-              <w:t>2 (0.9%)</w:t>
-            </w:r>
-          </w:p>
-        </w:tc>
-        <w:tc>
-          <w:p>
-            <w:pPr>
-              <w:pStyle w:stlname="Normal" w:val="Normal"/>
-            </w:pPr>
-            <w:r>
-              <w:t>3 (1.3%)</w:t>
-            </w:r>
-          </w:p>
-        </w:tc>
-        <w:tc>
-          <w:p>
-            <w:pPr>
-              <w:pStyle w:stlname="Normal" w:val="Normal"/>
-            </w:pPr>
-            <w:r>
-              <w:t>1 (0.4%)</w:t>
+              <w:t>Attacco ischemico transitorio</w:t>
+            </w:r>
+          </w:p>
+        </w:tc>
+        <w:tc>
+          <w:p>
+            <w:pPr>
+              <w:pStyle w:stlname="Normal" w:val="Normal"/>
+            </w:pPr>
+            <w:r>
+              <w:t>1 (0.1%)</w:t>
+            </w:r>
+          </w:p>
+        </w:tc>
+        <w:tc>
+          <w:p>
+            <w:pPr>
+              <w:pStyle w:stlname="Normal" w:val="Normal"/>
+            </w:pPr>
+            <w:r>
+              <w:t>1 (0.2%)</w:t>
             </w:r>
           </w:p>
         </w:tc>
@@ -650,7 +480,7 @@
               <w:pStyle w:stlname="Normal" w:val="Normal"/>
             </w:pPr>
             <w:r>
-              <w:t>3 (1.3%)</w:t>
+              <w:t>5 (0.5%)</w:t>
             </w:r>
           </w:p>
         </w:tc>
@@ -670,17 +500,7 @@
               <w:pStyle w:stlname="Normal" w:val="Normal"/>
             </w:pPr>
             <w:r>
-              <w:t>9 (3.8%)</w:t>
-            </w:r>
-          </w:p>
-        </w:tc>
-        <w:tc>
-          <w:p>
-            <w:pPr>
-              <w:pStyle w:stlname="Normal" w:val="Normal"/>
-            </w:pPr>
-            <w:r>
-              <w:t>32 (13.6%)</w:t>
+              <w:t>7 (0.2%)</w:t>
             </w:r>
           </w:p>
         </w:tc>
@@ -692,16 +512,6 @@
               <w:pStyle w:stlname="Normal" w:val="Normal"/>
             </w:pPr>
             <w:r>
-              <w:t>Totale</w:t>
-            </w:r>
-          </w:p>
-        </w:tc>
-        <w:tc>
-          <w:p>
-            <w:pPr>
-              <w:pStyle w:stlname="Normal" w:val="Normal"/>
-            </w:pPr>
-            <w:r>
               <w:t>broad</w:t>
             </w:r>
           </w:p>
@@ -712,27 +522,57 @@
               <w:pStyle w:stlname="Normal" w:val="Normal"/>
             </w:pPr>
             <w:r>
-              <w:t>3031</w:t>
-            </w:r>
-          </w:p>
-        </w:tc>
-        <w:tc>
-          <w:p>
-            <w:pPr>
-              <w:pStyle w:stlname="Normal" w:val="Normal"/>
-            </w:pPr>
-            <w:r>
-              <w:t>6 (0.2%)</w:t>
-            </w:r>
-          </w:p>
-        </w:tc>
-        <w:tc>
-          <w:p>
-            <w:pPr>
-              <w:pStyle w:stlname="Normal" w:val="Normal"/>
-            </w:pPr>
-            <w:r>
-              <w:t>37 (1.2%)</w:t>
+              <w:t>Embolia polmonare</w:t>
+            </w:r>
+          </w:p>
+        </w:tc>
+        <w:tc>
+          <w:p>
+            <w:pPr>
+              <w:pStyle w:stlname="Normal" w:val="Normal"/>
+            </w:pPr>
+            <w:r>
+              <w:t>6 (0.6%)</w:t>
+            </w:r>
+          </w:p>
+        </w:tc>
+        <w:tc>
+          <w:p>
+            <w:pPr>
+              <w:pStyle w:stlname="Normal" w:val="Normal"/>
+            </w:pPr>
+            <w:r>
+              <w:t>0 (0%)</w:t>
+            </w:r>
+          </w:p>
+        </w:tc>
+        <w:tc>
+          <w:p>
+            <w:pPr>
+              <w:pStyle w:stlname="Normal" w:val="Normal"/>
+            </w:pPr>
+            <w:r>
+              <w:t>0 (0%)</w:t>
+            </w:r>
+          </w:p>
+        </w:tc>
+        <w:tc>
+          <w:p>
+            <w:pPr>
+              <w:pStyle w:stlname="Normal" w:val="Normal"/>
+            </w:pPr>
+            <w:r>
+              <w:t>6 (0.5%)</w:t>
+            </w:r>
+          </w:p>
+        </w:tc>
+        <w:tc>
+          <w:p>
+            <w:pPr>
+              <w:pStyle w:stlname="Normal" w:val="Normal"/>
+            </w:pPr>
+            <w:r>
+              <w:t>3 (1.3%)</w:t>
             </w:r>
           </w:p>
         </w:tc>
@@ -743,56 +583,6 @@
             </w:pPr>
             <w:r>
               <w:t>15 (0.5%)</w:t>
-            </w:r>
-          </w:p>
-        </w:tc>
-        <w:tc>
-          <w:p>
-            <w:pPr>
-              <w:pStyle w:stlname="Normal" w:val="Normal"/>
-            </w:pPr>
-            <w:r>
-              <w:t>7 (0.2%)</w:t>
-            </w:r>
-          </w:p>
-        </w:tc>
-        <w:tc>
-          <w:p>
-            <w:pPr>
-              <w:pStyle w:stlname="Normal" w:val="Normal"/>
-            </w:pPr>
-            <w:r>
-              <w:t>15 (0.5%)</w:t>
-            </w:r>
-          </w:p>
-        </w:tc>
-        <w:tc>
-          <w:p>
-            <w:pPr>
-              <w:pStyle w:stlname="Normal" w:val="Normal"/>
-            </w:pPr>
-            <w:r>
-              <w:t>0 (0%)</w:t>
-            </w:r>
-          </w:p>
-        </w:tc>
-        <w:tc>
-          <w:p>
-            <w:pPr>
-              <w:pStyle w:stlname="Normal" w:val="Normal"/>
-            </w:pPr>
-            <w:r>
-              <w:t>75 (2.5%)</w:t>
-            </w:r>
-          </w:p>
-        </w:tc>
-        <w:tc>
-          <w:p>
-            <w:pPr>
-              <w:pStyle w:stlname="Normal" w:val="Normal"/>
-            </w:pPr>
-            <w:r>
-              <w:t>419 (13.8%)</w:t>
             </w:r>
           </w:p>
         </w:tc>
@@ -804,27 +594,17 @@
               <w:pStyle w:stlname="Normal" w:val="Normal"/>
             </w:pPr>
             <w:r>
-              <w:t>No antidoto, prima delle restrizioni Covid</w:t>
-            </w:r>
-          </w:p>
-        </w:tc>
-        <w:tc>
-          <w:p>
-            <w:pPr>
-              <w:pStyle w:stlname="Normal" w:val="Normal"/>
-            </w:pPr>
-            <w:r>
-              <w:t>narrow</w:t>
-            </w:r>
-          </w:p>
-        </w:tc>
-        <w:tc>
-          <w:p>
-            <w:pPr>
-              <w:pStyle w:stlname="Normal" w:val="Normal"/>
-            </w:pPr>
-            <w:r>
-              <w:t>449</w:t>
+              <w:t>broad</w:t>
+            </w:r>
+          </w:p>
+        </w:tc>
+        <w:tc>
+          <w:p>
+            <w:pPr>
+              <w:pStyle w:stlname="Normal" w:val="Normal"/>
+            </w:pPr>
+            <w:r>
+              <w:t>Coagulazione intravascolare disseminata</w:t>
             </w:r>
           </w:p>
         </w:tc>
@@ -844,26 +624,6 @@
               <w:pStyle w:stlname="Normal" w:val="Normal"/>
             </w:pPr>
             <w:r>
-              <w:t>6 (1.3%)</w:t>
-            </w:r>
-          </w:p>
-        </w:tc>
-        <w:tc>
-          <w:p>
-            <w:pPr>
-              <w:pStyle w:stlname="Normal" w:val="Normal"/>
-            </w:pPr>
-            <w:r>
-              <w:t>5 (1.1%)</w:t>
-            </w:r>
-          </w:p>
-        </w:tc>
-        <w:tc>
-          <w:p>
-            <w:pPr>
-              <w:pStyle w:stlname="Normal" w:val="Normal"/>
-            </w:pPr>
-            <w:r>
               <w:t>0 (0%)</w:t>
             </w:r>
           </w:p>
@@ -874,16 +634,6 @@
               <w:pStyle w:stlname="Normal" w:val="Normal"/>
             </w:pPr>
             <w:r>
-              <w:t>3 (0.7%)</w:t>
-            </w:r>
-          </w:p>
-        </w:tc>
-        <w:tc>
-          <w:p>
-            <w:pPr>
-              <w:pStyle w:stlname="Normal" w:val="Normal"/>
-            </w:pPr>
-            <w:r>
               <w:t>0 (0%)</w:t>
             </w:r>
           </w:p>
@@ -894,17 +644,27 @@
               <w:pStyle w:stlname="Normal" w:val="Normal"/>
             </w:pPr>
             <w:r>
-              <w:t>13 (2.9%)</w:t>
-            </w:r>
-          </w:p>
-        </w:tc>
-        <w:tc>
-          <w:p>
-            <w:pPr>
-              <w:pStyle w:stlname="Normal" w:val="Normal"/>
-            </w:pPr>
-            <w:r>
-              <w:t>79 (17.6%)</w:t>
+              <w:t>0 (0%)</w:t>
+            </w:r>
+          </w:p>
+        </w:tc>
+        <w:tc>
+          <w:p>
+            <w:pPr>
+              <w:pStyle w:stlname="Normal" w:val="Normal"/>
+            </w:pPr>
+            <w:r>
+              <w:t>0 (0%)</w:t>
+            </w:r>
+          </w:p>
+        </w:tc>
+        <w:tc>
+          <w:p>
+            <w:pPr>
+              <w:pStyle w:stlname="Normal" w:val="Normal"/>
+            </w:pPr>
+            <w:r>
+              <w:t>0 (0%)</w:t>
             </w:r>
           </w:p>
         </w:tc>
@@ -916,107 +676,77 @@
               <w:pStyle w:stlname="Normal" w:val="Normal"/>
             </w:pPr>
             <w:r>
-              <w:t>No antidoto, durante le restrizioni Covid</w:t>
-            </w:r>
-          </w:p>
-        </w:tc>
-        <w:tc>
-          <w:p>
-            <w:pPr>
-              <w:pStyle w:stlname="Normal" w:val="Normal"/>
-            </w:pPr>
-            <w:r>
-              <w:t>narrow</w:t>
-            </w:r>
-          </w:p>
-        </w:tc>
-        <w:tc>
-          <w:p>
-            <w:pPr>
-              <w:pStyle w:stlname="Normal" w:val="Normal"/>
-            </w:pPr>
-            <w:r>
-              <w:t>264</w:t>
-            </w:r>
-          </w:p>
-        </w:tc>
-        <w:tc>
-          <w:p>
-            <w:pPr>
-              <w:pStyle w:stlname="Normal" w:val="Normal"/>
-            </w:pPr>
-            <w:r>
-              <w:t>0 (0%)</w:t>
-            </w:r>
-          </w:p>
-        </w:tc>
-        <w:tc>
-          <w:p>
-            <w:pPr>
-              <w:pStyle w:stlname="Normal" w:val="Normal"/>
-            </w:pPr>
-            <w:r>
-              <w:t>5 (1.9%)</w:t>
-            </w:r>
-          </w:p>
-        </w:tc>
-        <w:tc>
-          <w:p>
-            <w:pPr>
-              <w:pStyle w:stlname="Normal" w:val="Normal"/>
-            </w:pPr>
-            <w:r>
-              <w:t>1 (0.4%)</w:t>
-            </w:r>
-          </w:p>
-        </w:tc>
-        <w:tc>
-          <w:p>
-            <w:pPr>
-              <w:pStyle w:stlname="Normal" w:val="Normal"/>
-            </w:pPr>
-            <w:r>
-              <w:t>1 (0.4%)</w:t>
-            </w:r>
-          </w:p>
-        </w:tc>
-        <w:tc>
-          <w:p>
-            <w:pPr>
-              <w:pStyle w:stlname="Normal" w:val="Normal"/>
-            </w:pPr>
-            <w:r>
-              <w:t>0 (0%)</w:t>
-            </w:r>
-          </w:p>
-        </w:tc>
-        <w:tc>
-          <w:p>
-            <w:pPr>
-              <w:pStyle w:stlname="Normal" w:val="Normal"/>
-            </w:pPr>
-            <w:r>
-              <w:t>0 (0%)</w:t>
-            </w:r>
-          </w:p>
-        </w:tc>
-        <w:tc>
-          <w:p>
-            <w:pPr>
-              <w:pStyle w:stlname="Normal" w:val="Normal"/>
-            </w:pPr>
-            <w:r>
-              <w:t>6 (2.3%)</w:t>
-            </w:r>
-          </w:p>
-        </w:tc>
-        <w:tc>
-          <w:p>
-            <w:pPr>
-              <w:pStyle w:stlname="Normal" w:val="Normal"/>
-            </w:pPr>
-            <w:r>
-              <w:t>61 (23.1%)</w:t>
+              <w:t>broad</w:t>
+            </w:r>
+          </w:p>
+        </w:tc>
+        <w:tc>
+          <w:p>
+            <w:pPr>
+              <w:pStyle w:stlname="Normal" w:val="Normal"/>
+            </w:pPr>
+            <w:r>
+              <w:t>Trombosi</w:t>
+            </w:r>
+          </w:p>
+        </w:tc>
+        <w:tc>
+          <w:p>
+            <w:pPr>
+              <w:pStyle w:stlname="Normal" w:val="Normal"/>
+            </w:pPr>
+            <w:r>
+              <w:t>25 (2.5%)</w:t>
+            </w:r>
+          </w:p>
+        </w:tc>
+        <w:tc>
+          <w:p>
+            <w:pPr>
+              <w:pStyle w:stlname="Normal" w:val="Normal"/>
+            </w:pPr>
+            <w:r>
+              <w:t>12 (2.1%)</w:t>
+            </w:r>
+          </w:p>
+        </w:tc>
+        <w:tc>
+          <w:p>
+            <w:pPr>
+              <w:pStyle w:stlname="Normal" w:val="Normal"/>
+            </w:pPr>
+            <w:r>
+              <w:t>3 (2.3%)</w:t>
+            </w:r>
+          </w:p>
+        </w:tc>
+        <w:tc>
+          <w:p>
+            <w:pPr>
+              <w:pStyle w:stlname="Normal" w:val="Normal"/>
+            </w:pPr>
+            <w:r>
+              <w:t>26 (2.4%)</w:t>
+            </w:r>
+          </w:p>
+        </w:tc>
+        <w:tc>
+          <w:p>
+            <w:pPr>
+              <w:pStyle w:stlname="Normal" w:val="Normal"/>
+            </w:pPr>
+            <w:r>
+              <w:t>9 (3.8%)</w:t>
+            </w:r>
+          </w:p>
+        </w:tc>
+        <w:tc>
+          <w:p>
+            <w:pPr>
+              <w:pStyle w:stlname="Normal" w:val="Normal"/>
+            </w:pPr>
+            <w:r>
+              <w:t>75 (2.5%)</w:t>
             </w:r>
           </w:p>
         </w:tc>
@@ -1028,107 +758,77 @@
               <w:pStyle w:stlname="Normal" w:val="Normal"/>
             </w:pPr>
             <w:r>
-              <w:t>No antidoto, dopo le restrizioni Covid</w:t>
-            </w:r>
-          </w:p>
-        </w:tc>
-        <w:tc>
-          <w:p>
-            <w:pPr>
-              <w:pStyle w:stlname="Normal" w:val="Normal"/>
-            </w:pPr>
-            <w:r>
-              <w:t>narrow</w:t>
-            </w:r>
-          </w:p>
-        </w:tc>
-        <w:tc>
-          <w:p>
-            <w:pPr>
-              <w:pStyle w:stlname="Normal" w:val="Normal"/>
-            </w:pPr>
-            <w:r>
-              <w:t>76</w:t>
-            </w:r>
-          </w:p>
-        </w:tc>
-        <w:tc>
-          <w:p>
-            <w:pPr>
-              <w:pStyle w:stlname="Normal" w:val="Normal"/>
-            </w:pPr>
-            <w:r>
-              <w:t>0 (0%)</w:t>
-            </w:r>
-          </w:p>
-        </w:tc>
-        <w:tc>
-          <w:p>
-            <w:pPr>
-              <w:pStyle w:stlname="Normal" w:val="Normal"/>
-            </w:pPr>
-            <w:r>
-              <w:t>2 (2.6%)</w:t>
-            </w:r>
-          </w:p>
-        </w:tc>
-        <w:tc>
-          <w:p>
-            <w:pPr>
-              <w:pStyle w:stlname="Normal" w:val="Normal"/>
-            </w:pPr>
-            <w:r>
-              <w:t>1 (1.3%)</w:t>
-            </w:r>
-          </w:p>
-        </w:tc>
-        <w:tc>
-          <w:p>
-            <w:pPr>
-              <w:pStyle w:stlname="Normal" w:val="Normal"/>
-            </w:pPr>
-            <w:r>
-              <w:t>0 (0%)</w:t>
-            </w:r>
-          </w:p>
-        </w:tc>
-        <w:tc>
-          <w:p>
-            <w:pPr>
-              <w:pStyle w:stlname="Normal" w:val="Normal"/>
-            </w:pPr>
-            <w:r>
-              <w:t>0 (0%)</w:t>
-            </w:r>
-          </w:p>
-        </w:tc>
-        <w:tc>
-          <w:p>
-            <w:pPr>
-              <w:pStyle w:stlname="Normal" w:val="Normal"/>
-            </w:pPr>
-            <w:r>
-              <w:t>0 (0%)</w:t>
-            </w:r>
-          </w:p>
-        </w:tc>
-        <w:tc>
-          <w:p>
-            <w:pPr>
-              <w:pStyle w:stlname="Normal" w:val="Normal"/>
-            </w:pPr>
-            <w:r>
-              <w:t>3 (3.9%)</w:t>
-            </w:r>
-          </w:p>
-        </w:tc>
-        <w:tc>
-          <w:p>
-            <w:pPr>
-              <w:pStyle w:stlname="Normal" w:val="Normal"/>
-            </w:pPr>
-            <w:r>
-              <w:t>15 (19.7%)</w:t>
+              <w:t>broad</w:t>
+            </w:r>
+          </w:p>
+        </w:tc>
+        <w:tc>
+          <w:p>
+            <w:pPr>
+              <w:pStyle w:stlname="Normal" w:val="Normal"/>
+            </w:pPr>
+            <w:r>
+              <w:t>Decesso</w:t>
+            </w:r>
+          </w:p>
+        </w:tc>
+        <w:tc>
+          <w:p>
+            <w:pPr>
+              <w:pStyle w:stlname="Normal" w:val="Normal"/>
+            </w:pPr>
+            <w:r>
+              <w:t>123 (12.3%)</w:t>
+            </w:r>
+          </w:p>
+        </w:tc>
+        <w:tc>
+          <w:p>
+            <w:pPr>
+              <w:pStyle w:stlname="Normal" w:val="Normal"/>
+            </w:pPr>
+            <w:r>
+              <w:t>91 (15.9%)</w:t>
+            </w:r>
+          </w:p>
+        </w:tc>
+        <w:tc>
+          <w:p>
+            <w:pPr>
+              <w:pStyle w:stlname="Normal" w:val="Normal"/>
+            </w:pPr>
+            <w:r>
+              <w:t>18 (13.6%)</w:t>
+            </w:r>
+          </w:p>
+        </w:tc>
+        <w:tc>
+          <w:p>
+            <w:pPr>
+              <w:pStyle w:stlname="Normal" w:val="Normal"/>
+            </w:pPr>
+            <w:r>
+              <w:t>155 (14.2%)</w:t>
+            </w:r>
+          </w:p>
+        </w:tc>
+        <w:tc>
+          <w:p>
+            <w:pPr>
+              <w:pStyle w:stlname="Normal" w:val="Normal"/>
+            </w:pPr>
+            <w:r>
+              <w:t>32 (13.6%)</w:t>
+            </w:r>
+          </w:p>
+        </w:tc>
+        <w:tc>
+          <w:p>
+            <w:pPr>
+              <w:pStyle w:stlname="Normal" w:val="Normal"/>
+            </w:pPr>
+            <w:r>
+              <w:t>419 (13.8%)</w:t>
             </w:r>
           </w:p>
         </w:tc>
@@ -1140,107 +840,77 @@
               <w:pStyle w:stlname="Normal" w:val="Normal"/>
             </w:pPr>
             <w:r>
-              <w:t>Antidoto disponibile, prima delle linee guida</w:t>
-            </w:r>
-          </w:p>
-        </w:tc>
-        <w:tc>
-          <w:p>
-            <w:pPr>
-              <w:pStyle w:stlname="Normal" w:val="Normal"/>
-            </w:pPr>
-            <w:r>
-              <w:t>narrow</w:t>
-            </w:r>
-          </w:p>
-        </w:tc>
-        <w:tc>
-          <w:p>
-            <w:pPr>
-              <w:pStyle w:stlname="Normal" w:val="Normal"/>
-            </w:pPr>
-            <w:r>
-              <w:t>471</w:t>
-            </w:r>
-          </w:p>
-        </w:tc>
-        <w:tc>
-          <w:p>
-            <w:pPr>
-              <w:pStyle w:stlname="Normal" w:val="Normal"/>
-            </w:pPr>
-            <w:r>
-              <w:t>0 (0%)</w:t>
-            </w:r>
-          </w:p>
-        </w:tc>
-        <w:tc>
-          <w:p>
-            <w:pPr>
-              <w:pStyle w:stlname="Normal" w:val="Normal"/>
-            </w:pPr>
-            <w:r>
-              <w:t>3 (0.6%)</w:t>
-            </w:r>
-          </w:p>
-        </w:tc>
-        <w:tc>
-          <w:p>
-            <w:pPr>
-              <w:pStyle w:stlname="Normal" w:val="Normal"/>
-            </w:pPr>
-            <w:r>
-              <w:t>2 (0.4%)</w:t>
-            </w:r>
-          </w:p>
-        </w:tc>
-        <w:tc>
-          <w:p>
-            <w:pPr>
-              <w:pStyle w:stlname="Normal" w:val="Normal"/>
-            </w:pPr>
-            <w:r>
-              <w:t>3 (0.6%)</w:t>
-            </w:r>
-          </w:p>
-        </w:tc>
-        <w:tc>
-          <w:p>
-            <w:pPr>
-              <w:pStyle w:stlname="Normal" w:val="Normal"/>
-            </w:pPr>
-            <w:r>
-              <w:t>2 (0.4%)</w:t>
-            </w:r>
-          </w:p>
-        </w:tc>
-        <w:tc>
-          <w:p>
-            <w:pPr>
-              <w:pStyle w:stlname="Normal" w:val="Normal"/>
-            </w:pPr>
-            <w:r>
-              <w:t>0 (0%)</w:t>
-            </w:r>
-          </w:p>
-        </w:tc>
-        <w:tc>
-          <w:p>
-            <w:pPr>
-              <w:pStyle w:stlname="Normal" w:val="Normal"/>
-            </w:pPr>
-            <w:r>
-              <w:t>10 (2.1%)</w:t>
-            </w:r>
-          </w:p>
-        </w:tc>
-        <w:tc>
-          <w:p>
-            <w:pPr>
-              <w:pStyle w:stlname="Normal" w:val="Normal"/>
-            </w:pPr>
-            <w:r>
-              <w:t>107 (22.7%)</w:t>
+              <w:t>broad</w:t>
+            </w:r>
+          </w:p>
+        </w:tc>
+        <w:tc>
+          <w:p>
+            <w:pPr>
+              <w:pStyle w:stlname="Normal" w:val="Normal"/>
+            </w:pPr>
+            <w:r>
+              <w:t>Trombosi o decesso</w:t>
+            </w:r>
+          </w:p>
+        </w:tc>
+        <w:tc>
+          <w:p>
+            <w:pPr>
+              <w:pStyle w:stlname="Normal" w:val="Normal"/>
+            </w:pPr>
+            <w:r>
+              <w:t>146 (14.7%)</w:t>
+            </w:r>
+          </w:p>
+        </w:tc>
+        <w:tc>
+          <w:p>
+            <w:pPr>
+              <w:pStyle w:stlname="Normal" w:val="Normal"/>
+            </w:pPr>
+            <w:r>
+              <w:t>98 (17.1%)</w:t>
+            </w:r>
+          </w:p>
+        </w:tc>
+        <w:tc>
+          <w:p>
+            <w:pPr>
+              <w:pStyle w:stlname="Normal" w:val="Normal"/>
+            </w:pPr>
+            <w:r>
+              <w:t>20 (15.2%)</w:t>
+            </w:r>
+          </w:p>
+        </w:tc>
+        <w:tc>
+          <w:p>
+            <w:pPr>
+              <w:pStyle w:stlname="Normal" w:val="Normal"/>
+            </w:pPr>
+            <w:r>
+              <w:t>176 (16.1%)</w:t>
+            </w:r>
+          </w:p>
+        </w:tc>
+        <w:tc>
+          <w:p>
+            <w:pPr>
+              <w:pStyle w:stlname="Normal" w:val="Normal"/>
+            </w:pPr>
+            <w:r>
+              <w:t>40 (17%)</w:t>
+            </w:r>
+          </w:p>
+        </w:tc>
+        <w:tc>
+          <w:p>
+            <w:pPr>
+              <w:pStyle w:stlname="Normal" w:val="Normal"/>
+            </w:pPr>
+            <w:r>
+              <w:t>480 (15.8%)</w:t>
             </w:r>
           </w:p>
         </w:tc>
@@ -1252,107 +922,77 @@
               <w:pStyle w:stlname="Normal" w:val="Normal"/>
             </w:pPr>
             <w:r>
-              <w:t>Antidoto disponibile, dopo le linee guida</w:t>
-            </w:r>
-          </w:p>
-        </w:tc>
-        <w:tc>
-          <w:p>
-            <w:pPr>
-              <w:pStyle w:stlname="Normal" w:val="Normal"/>
-            </w:pPr>
-            <w:r>
-              <w:t>narrow</w:t>
-            </w:r>
-          </w:p>
-        </w:tc>
-        <w:tc>
-          <w:p>
-            <w:pPr>
-              <w:pStyle w:stlname="Normal" w:val="Normal"/>
-            </w:pPr>
-            <w:r>
-              <w:t>106</w:t>
-            </w:r>
-          </w:p>
-        </w:tc>
-        <w:tc>
-          <w:p>
-            <w:pPr>
-              <w:pStyle w:stlname="Normal" w:val="Normal"/>
-            </w:pPr>
-            <w:r>
-              <w:t>0 (0%)</w:t>
-            </w:r>
-          </w:p>
-        </w:tc>
-        <w:tc>
-          <w:p>
-            <w:pPr>
-              <w:pStyle w:stlname="Normal" w:val="Normal"/>
-            </w:pPr>
-            <w:r>
-              <w:t>2 (1.9%)</w:t>
-            </w:r>
-          </w:p>
-        </w:tc>
-        <w:tc>
-          <w:p>
-            <w:pPr>
-              <w:pStyle w:stlname="Normal" w:val="Normal"/>
-            </w:pPr>
-            <w:r>
-              <w:t>0 (0%)</w:t>
-            </w:r>
-          </w:p>
-        </w:tc>
-        <w:tc>
-          <w:p>
-            <w:pPr>
-              <w:pStyle w:stlname="Normal" w:val="Normal"/>
-            </w:pPr>
-            <w:r>
-              <w:t>0 (0%)</w:t>
-            </w:r>
-          </w:p>
-        </w:tc>
-        <w:tc>
-          <w:p>
-            <w:pPr>
-              <w:pStyle w:stlname="Normal" w:val="Normal"/>
-            </w:pPr>
-            <w:r>
-              <w:t>3 (2.8%)</w:t>
-            </w:r>
-          </w:p>
-        </w:tc>
-        <w:tc>
-          <w:p>
-            <w:pPr>
-              <w:pStyle w:stlname="Normal" w:val="Normal"/>
-            </w:pPr>
-            <w:r>
-              <w:t>0 (0%)</w:t>
-            </w:r>
-          </w:p>
-        </w:tc>
-        <w:tc>
-          <w:p>
-            <w:pPr>
-              <w:pStyle w:stlname="Normal" w:val="Normal"/>
-            </w:pPr>
-            <w:r>
-              <w:t>5 (4.7%)</w:t>
-            </w:r>
-          </w:p>
-        </w:tc>
-        <w:tc>
-          <w:p>
-            <w:pPr>
-              <w:pStyle w:stlname="Normal" w:val="Normal"/>
-            </w:pPr>
-            <w:r>
-              <w:t>21 (19.8%)</w:t>
+              <w:t>broad</w:t>
+            </w:r>
+          </w:p>
+        </w:tc>
+        <w:tc>
+          <w:p>
+            <w:pPr>
+              <w:pStyle w:stlname="Normal" w:val="Normal"/>
+            </w:pPr>
+            <w:r>
+              <w:t>Giorni dal sanguinamento al decesso</w:t>
+            </w:r>
+          </w:p>
+        </w:tc>
+        <w:tc>
+          <w:p>
+            <w:pPr>
+              <w:pStyle w:stlname="Normal" w:val="Normal"/>
+            </w:pPr>
+            <w:r>
+              <w:t>8 (2-15)</w:t>
+            </w:r>
+          </w:p>
+        </w:tc>
+        <w:tc>
+          <w:p>
+            <w:pPr>
+              <w:pStyle w:stlname="Normal" w:val="Normal"/>
+            </w:pPr>
+            <w:r>
+              <w:t>6 (2-11.5)</w:t>
+            </w:r>
+          </w:p>
+        </w:tc>
+        <w:tc>
+          <w:p>
+            <w:pPr>
+              <w:pStyle w:stlname="Normal" w:val="Normal"/>
+            </w:pPr>
+            <w:r>
+              <w:t>4 (1.25-11.5)</w:t>
+            </w:r>
+          </w:p>
+        </w:tc>
+        <w:tc>
+          <w:p>
+            <w:pPr>
+              <w:pStyle w:stlname="Normal" w:val="Normal"/>
+            </w:pPr>
+            <w:r>
+              <w:t>8 (2-15)</w:t>
+            </w:r>
+          </w:p>
+        </w:tc>
+        <w:tc>
+          <w:p>
+            <w:pPr>
+              <w:pStyle w:stlname="Normal" w:val="Normal"/>
+            </w:pPr>
+            <w:r>
+              <w:t>6 (1.75-12.25)</w:t>
+            </w:r>
+          </w:p>
+        </w:tc>
+        <w:tc>
+          <w:p>
+            <w:pPr>
+              <w:pStyle w:stlname="Normal" w:val="Normal"/>
+            </w:pPr>
+            <w:r>
+              <w:t>7 (2-14)</w:t>
             </w:r>
           </w:p>
         </w:tc>
@@ -1364,16 +1004,6 @@
               <w:pStyle w:stlname="Normal" w:val="Normal"/>
             </w:pPr>
             <w:r>
-              <w:t>Totale</w:t>
-            </w:r>
-          </w:p>
-        </w:tc>
-        <w:tc>
-          <w:p>
-            <w:pPr>
-              <w:pStyle w:stlname="Normal" w:val="Normal"/>
-            </w:pPr>
-            <w:r>
               <w:t>narrow</w:t>
             </w:r>
           </w:p>
@@ -1384,10 +1014,92 @@
               <w:pStyle w:stlname="Normal" w:val="Normal"/>
             </w:pPr>
             <w:r>
+              <w:t>N</w:t>
+            </w:r>
+          </w:p>
+        </w:tc>
+        <w:tc>
+          <w:p>
+            <w:pPr>
+              <w:pStyle w:stlname="Normal" w:val="Normal"/>
+            </w:pPr>
+            <w:r>
+              <w:t>449</w:t>
+            </w:r>
+          </w:p>
+        </w:tc>
+        <w:tc>
+          <w:p>
+            <w:pPr>
+              <w:pStyle w:stlname="Normal" w:val="Normal"/>
+            </w:pPr>
+            <w:r>
+              <w:t>264</w:t>
+            </w:r>
+          </w:p>
+        </w:tc>
+        <w:tc>
+          <w:p>
+            <w:pPr>
+              <w:pStyle w:stlname="Normal" w:val="Normal"/>
+            </w:pPr>
+            <w:r>
+              <w:t>76</w:t>
+            </w:r>
+          </w:p>
+        </w:tc>
+        <w:tc>
+          <w:p>
+            <w:pPr>
+              <w:pStyle w:stlname="Normal" w:val="Normal"/>
+            </w:pPr>
+            <w:r>
+              <w:t>471</w:t>
+            </w:r>
+          </w:p>
+        </w:tc>
+        <w:tc>
+          <w:p>
+            <w:pPr>
+              <w:pStyle w:stlname="Normal" w:val="Normal"/>
+            </w:pPr>
+            <w:r>
+              <w:t>106</w:t>
+            </w:r>
+          </w:p>
+        </w:tc>
+        <w:tc>
+          <w:p>
+            <w:pPr>
+              <w:pStyle w:stlname="Normal" w:val="Normal"/>
+            </w:pPr>
+            <w:r>
               <w:t>1366</w:t>
             </w:r>
           </w:p>
         </w:tc>
+      </w:tr>
+      <w:tr>
+        <w:tc>
+          <w:p>
+            <w:pPr>
+              <w:pStyle w:stlname="Normal" w:val="Normal"/>
+            </w:pPr>
+            <w:r>
+              <w:t>narrow</w:t>
+            </w:r>
+          </w:p>
+        </w:tc>
+        <w:tc>
+          <w:p>
+            <w:pPr>
+              <w:pStyle w:stlname="Normal" w:val="Normal"/>
+            </w:pPr>
+            <w:r>
+              <w:t>Infarto del miocardio</w:t>
+            </w:r>
+          </w:p>
+        </w:tc>
         <w:tc>
           <w:p>
             <w:pPr>
@@ -1404,10 +1116,204 @@
               <w:pStyle w:stlname="Normal" w:val="Normal"/>
             </w:pPr>
             <w:r>
+              <w:t>0 (0%)</w:t>
+            </w:r>
+          </w:p>
+        </w:tc>
+        <w:tc>
+          <w:p>
+            <w:pPr>
+              <w:pStyle w:stlname="Normal" w:val="Normal"/>
+            </w:pPr>
+            <w:r>
+              <w:t>0 (0%)</w:t>
+            </w:r>
+          </w:p>
+        </w:tc>
+        <w:tc>
+          <w:p>
+            <w:pPr>
+              <w:pStyle w:stlname="Normal" w:val="Normal"/>
+            </w:pPr>
+            <w:r>
+              <w:t>0 (0%)</w:t>
+            </w:r>
+          </w:p>
+        </w:tc>
+        <w:tc>
+          <w:p>
+            <w:pPr>
+              <w:pStyle w:stlname="Normal" w:val="Normal"/>
+            </w:pPr>
+            <w:r>
+              <w:t>0 (0%)</w:t>
+            </w:r>
+          </w:p>
+        </w:tc>
+        <w:tc>
+          <w:p>
+            <w:pPr>
+              <w:pStyle w:stlname="Normal" w:val="Normal"/>
+            </w:pPr>
+            <w:r>
+              <w:t>0 (0%)</w:t>
+            </w:r>
+          </w:p>
+        </w:tc>
+      </w:tr>
+      <w:tr>
+        <w:tc>
+          <w:p>
+            <w:pPr>
+              <w:pStyle w:stlname="Normal" w:val="Normal"/>
+            </w:pPr>
+            <w:r>
+              <w:t>narrow</w:t>
+            </w:r>
+          </w:p>
+        </w:tc>
+        <w:tc>
+          <w:p>
+            <w:pPr>
+              <w:pStyle w:stlname="Normal" w:val="Normal"/>
+            </w:pPr>
+            <w:r>
+              <w:t>Ictus ischemico</w:t>
+            </w:r>
+          </w:p>
+        </w:tc>
+        <w:tc>
+          <w:p>
+            <w:pPr>
+              <w:pStyle w:stlname="Normal" w:val="Normal"/>
+            </w:pPr>
+            <w:r>
+              <w:t>6 (1.3%)</w:t>
+            </w:r>
+          </w:p>
+        </w:tc>
+        <w:tc>
+          <w:p>
+            <w:pPr>
+              <w:pStyle w:stlname="Normal" w:val="Normal"/>
+            </w:pPr>
+            <w:r>
+              <w:t>5 (1.9%)</w:t>
+            </w:r>
+          </w:p>
+        </w:tc>
+        <w:tc>
+          <w:p>
+            <w:pPr>
+              <w:pStyle w:stlname="Normal" w:val="Normal"/>
+            </w:pPr>
+            <w:r>
+              <w:t>2 (2.6%)</w:t>
+            </w:r>
+          </w:p>
+        </w:tc>
+        <w:tc>
+          <w:p>
+            <w:pPr>
+              <w:pStyle w:stlname="Normal" w:val="Normal"/>
+            </w:pPr>
+            <w:r>
+              <w:t>3 (0.6%)</w:t>
+            </w:r>
+          </w:p>
+        </w:tc>
+        <w:tc>
+          <w:p>
+            <w:pPr>
+              <w:pStyle w:stlname="Normal" w:val="Normal"/>
+            </w:pPr>
+            <w:r>
+              <w:t>2 (1.9%)</w:t>
+            </w:r>
+          </w:p>
+        </w:tc>
+        <w:tc>
+          <w:p>
+            <w:pPr>
+              <w:pStyle w:stlname="Normal" w:val="Normal"/>
+            </w:pPr>
+            <w:r>
               <w:t>18 (1.3%)</w:t>
             </w:r>
           </w:p>
         </w:tc>
+      </w:tr>
+      <w:tr>
+        <w:tc>
+          <w:p>
+            <w:pPr>
+              <w:pStyle w:stlname="Normal" w:val="Normal"/>
+            </w:pPr>
+            <w:r>
+              <w:t>narrow</w:t>
+            </w:r>
+          </w:p>
+        </w:tc>
+        <w:tc>
+          <w:p>
+            <w:pPr>
+              <w:pStyle w:stlname="Normal" w:val="Normal"/>
+            </w:pPr>
+            <w:r>
+              <w:t>Trombosi venosa profonda</w:t>
+            </w:r>
+          </w:p>
+        </w:tc>
+        <w:tc>
+          <w:p>
+            <w:pPr>
+              <w:pStyle w:stlname="Normal" w:val="Normal"/>
+            </w:pPr>
+            <w:r>
+              <w:t>5 (1.1%)</w:t>
+            </w:r>
+          </w:p>
+        </w:tc>
+        <w:tc>
+          <w:p>
+            <w:pPr>
+              <w:pStyle w:stlname="Normal" w:val="Normal"/>
+            </w:pPr>
+            <w:r>
+              <w:t>1 (0.4%)</w:t>
+            </w:r>
+          </w:p>
+        </w:tc>
+        <w:tc>
+          <w:p>
+            <w:pPr>
+              <w:pStyle w:stlname="Normal" w:val="Normal"/>
+            </w:pPr>
+            <w:r>
+              <w:t>1 (1.3%)</w:t>
+            </w:r>
+          </w:p>
+        </w:tc>
+        <w:tc>
+          <w:p>
+            <w:pPr>
+              <w:pStyle w:stlname="Normal" w:val="Normal"/>
+            </w:pPr>
+            <w:r>
+              <w:t>2 (0.4%)</w:t>
+            </w:r>
+          </w:p>
+        </w:tc>
+        <w:tc>
+          <w:p>
+            <w:pPr>
+              <w:pStyle w:stlname="Normal" w:val="Normal"/>
+            </w:pPr>
+            <w:r>
+              <w:t>0 (0%)</w:t>
+            </w:r>
+          </w:p>
+        </w:tc>
         <w:tc>
           <w:p>
             <w:pPr>
@@ -1418,6 +1324,78 @@
             </w:r>
           </w:p>
         </w:tc>
+      </w:tr>
+      <w:tr>
+        <w:tc>
+          <w:p>
+            <w:pPr>
+              <w:pStyle w:stlname="Normal" w:val="Normal"/>
+            </w:pPr>
+            <w:r>
+              <w:t>narrow</w:t>
+            </w:r>
+          </w:p>
+        </w:tc>
+        <w:tc>
+          <w:p>
+            <w:pPr>
+              <w:pStyle w:stlname="Normal" w:val="Normal"/>
+            </w:pPr>
+            <w:r>
+              <w:t>Attacco ischemico transitorio</w:t>
+            </w:r>
+          </w:p>
+        </w:tc>
+        <w:tc>
+          <w:p>
+            <w:pPr>
+              <w:pStyle w:stlname="Normal" w:val="Normal"/>
+            </w:pPr>
+            <w:r>
+              <w:t>0 (0%)</w:t>
+            </w:r>
+          </w:p>
+        </w:tc>
+        <w:tc>
+          <w:p>
+            <w:pPr>
+              <w:pStyle w:stlname="Normal" w:val="Normal"/>
+            </w:pPr>
+            <w:r>
+              <w:t>1 (0.4%)</w:t>
+            </w:r>
+          </w:p>
+        </w:tc>
+        <w:tc>
+          <w:p>
+            <w:pPr>
+              <w:pStyle w:stlname="Normal" w:val="Normal"/>
+            </w:pPr>
+            <w:r>
+              <w:t>0 (0%)</w:t>
+            </w:r>
+          </w:p>
+        </w:tc>
+        <w:tc>
+          <w:p>
+            <w:pPr>
+              <w:pStyle w:stlname="Normal" w:val="Normal"/>
+            </w:pPr>
+            <w:r>
+              <w:t>3 (0.6%)</w:t>
+            </w:r>
+          </w:p>
+        </w:tc>
+        <w:tc>
+          <w:p>
+            <w:pPr>
+              <w:pStyle w:stlname="Normal" w:val="Normal"/>
+            </w:pPr>
+            <w:r>
+              <w:t>0 (0%)</w:t>
+            </w:r>
+          </w:p>
+        </w:tc>
         <w:tc>
           <w:p>
             <w:pPr>
@@ -1428,6 +1406,78 @@
             </w:r>
           </w:p>
         </w:tc>
+      </w:tr>
+      <w:tr>
+        <w:tc>
+          <w:p>
+            <w:pPr>
+              <w:pStyle w:stlname="Normal" w:val="Normal"/>
+            </w:pPr>
+            <w:r>
+              <w:t>narrow</w:t>
+            </w:r>
+          </w:p>
+        </w:tc>
+        <w:tc>
+          <w:p>
+            <w:pPr>
+              <w:pStyle w:stlname="Normal" w:val="Normal"/>
+            </w:pPr>
+            <w:r>
+              <w:t>Embolia polmonare</w:t>
+            </w:r>
+          </w:p>
+        </w:tc>
+        <w:tc>
+          <w:p>
+            <w:pPr>
+              <w:pStyle w:stlname="Normal" w:val="Normal"/>
+            </w:pPr>
+            <w:r>
+              <w:t>3 (0.7%)</w:t>
+            </w:r>
+          </w:p>
+        </w:tc>
+        <w:tc>
+          <w:p>
+            <w:pPr>
+              <w:pStyle w:stlname="Normal" w:val="Normal"/>
+            </w:pPr>
+            <w:r>
+              <w:t>0 (0%)</w:t>
+            </w:r>
+          </w:p>
+        </w:tc>
+        <w:tc>
+          <w:p>
+            <w:pPr>
+              <w:pStyle w:stlname="Normal" w:val="Normal"/>
+            </w:pPr>
+            <w:r>
+              <w:t>0 (0%)</w:t>
+            </w:r>
+          </w:p>
+        </w:tc>
+        <w:tc>
+          <w:p>
+            <w:pPr>
+              <w:pStyle w:stlname="Normal" w:val="Normal"/>
+            </w:pPr>
+            <w:r>
+              <w:t>2 (0.4%)</w:t>
+            </w:r>
+          </w:p>
+        </w:tc>
+        <w:tc>
+          <w:p>
+            <w:pPr>
+              <w:pStyle w:stlname="Normal" w:val="Normal"/>
+            </w:pPr>
+            <w:r>
+              <w:t>3 (2.8%)</w:t>
+            </w:r>
+          </w:p>
+        </w:tc>
         <w:tc>
           <w:p>
             <w:pPr>
@@ -1438,6 +1488,28 @@
             </w:r>
           </w:p>
         </w:tc>
+      </w:tr>
+      <w:tr>
+        <w:tc>
+          <w:p>
+            <w:pPr>
+              <w:pStyle w:stlname="Normal" w:val="Normal"/>
+            </w:pPr>
+            <w:r>
+              <w:t>narrow</w:t>
+            </w:r>
+          </w:p>
+        </w:tc>
+        <w:tc>
+          <w:p>
+            <w:pPr>
+              <w:pStyle w:stlname="Normal" w:val="Normal"/>
+            </w:pPr>
+            <w:r>
+              <w:t>Coagulazione intravascolare disseminata</w:t>
+            </w:r>
+          </w:p>
+        </w:tc>
         <w:tc>
           <w:p>
             <w:pPr>
@@ -1454,10 +1526,204 @@
               <w:pStyle w:stlname="Normal" w:val="Normal"/>
             </w:pPr>
             <w:r>
+              <w:t>0 (0%)</w:t>
+            </w:r>
+          </w:p>
+        </w:tc>
+        <w:tc>
+          <w:p>
+            <w:pPr>
+              <w:pStyle w:stlname="Normal" w:val="Normal"/>
+            </w:pPr>
+            <w:r>
+              <w:t>0 (0%)</w:t>
+            </w:r>
+          </w:p>
+        </w:tc>
+        <w:tc>
+          <w:p>
+            <w:pPr>
+              <w:pStyle w:stlname="Normal" w:val="Normal"/>
+            </w:pPr>
+            <w:r>
+              <w:t>0 (0%)</w:t>
+            </w:r>
+          </w:p>
+        </w:tc>
+        <w:tc>
+          <w:p>
+            <w:pPr>
+              <w:pStyle w:stlname="Normal" w:val="Normal"/>
+            </w:pPr>
+            <w:r>
+              <w:t>0 (0%)</w:t>
+            </w:r>
+          </w:p>
+        </w:tc>
+        <w:tc>
+          <w:p>
+            <w:pPr>
+              <w:pStyle w:stlname="Normal" w:val="Normal"/>
+            </w:pPr>
+            <w:r>
+              <w:t>0 (0%)</w:t>
+            </w:r>
+          </w:p>
+        </w:tc>
+      </w:tr>
+      <w:tr>
+        <w:tc>
+          <w:p>
+            <w:pPr>
+              <w:pStyle w:stlname="Normal" w:val="Normal"/>
+            </w:pPr>
+            <w:r>
+              <w:t>narrow</w:t>
+            </w:r>
+          </w:p>
+        </w:tc>
+        <w:tc>
+          <w:p>
+            <w:pPr>
+              <w:pStyle w:stlname="Normal" w:val="Normal"/>
+            </w:pPr>
+            <w:r>
+              <w:t>Trombosi</w:t>
+            </w:r>
+          </w:p>
+        </w:tc>
+        <w:tc>
+          <w:p>
+            <w:pPr>
+              <w:pStyle w:stlname="Normal" w:val="Normal"/>
+            </w:pPr>
+            <w:r>
+              <w:t>13 (2.9%)</w:t>
+            </w:r>
+          </w:p>
+        </w:tc>
+        <w:tc>
+          <w:p>
+            <w:pPr>
+              <w:pStyle w:stlname="Normal" w:val="Normal"/>
+            </w:pPr>
+            <w:r>
+              <w:t>6 (2.3%)</w:t>
+            </w:r>
+          </w:p>
+        </w:tc>
+        <w:tc>
+          <w:p>
+            <w:pPr>
+              <w:pStyle w:stlname="Normal" w:val="Normal"/>
+            </w:pPr>
+            <w:r>
+              <w:t>3 (3.9%)</w:t>
+            </w:r>
+          </w:p>
+        </w:tc>
+        <w:tc>
+          <w:p>
+            <w:pPr>
+              <w:pStyle w:stlname="Normal" w:val="Normal"/>
+            </w:pPr>
+            <w:r>
+              <w:t>10 (2.1%)</w:t>
+            </w:r>
+          </w:p>
+        </w:tc>
+        <w:tc>
+          <w:p>
+            <w:pPr>
+              <w:pStyle w:stlname="Normal" w:val="Normal"/>
+            </w:pPr>
+            <w:r>
+              <w:t>5 (4.7%)</w:t>
+            </w:r>
+          </w:p>
+        </w:tc>
+        <w:tc>
+          <w:p>
+            <w:pPr>
+              <w:pStyle w:stlname="Normal" w:val="Normal"/>
+            </w:pPr>
+            <w:r>
               <w:t>37 (2.7%)</w:t>
             </w:r>
           </w:p>
         </w:tc>
+      </w:tr>
+      <w:tr>
+        <w:tc>
+          <w:p>
+            <w:pPr>
+              <w:pStyle w:stlname="Normal" w:val="Normal"/>
+            </w:pPr>
+            <w:r>
+              <w:t>narrow</w:t>
+            </w:r>
+          </w:p>
+        </w:tc>
+        <w:tc>
+          <w:p>
+            <w:pPr>
+              <w:pStyle w:stlname="Normal" w:val="Normal"/>
+            </w:pPr>
+            <w:r>
+              <w:t>Decesso</w:t>
+            </w:r>
+          </w:p>
+        </w:tc>
+        <w:tc>
+          <w:p>
+            <w:pPr>
+              <w:pStyle w:stlname="Normal" w:val="Normal"/>
+            </w:pPr>
+            <w:r>
+              <w:t>79 (17.6%)</w:t>
+            </w:r>
+          </w:p>
+        </w:tc>
+        <w:tc>
+          <w:p>
+            <w:pPr>
+              <w:pStyle w:stlname="Normal" w:val="Normal"/>
+            </w:pPr>
+            <w:r>
+              <w:t>61 (23.1%)</w:t>
+            </w:r>
+          </w:p>
+        </w:tc>
+        <w:tc>
+          <w:p>
+            <w:pPr>
+              <w:pStyle w:stlname="Normal" w:val="Normal"/>
+            </w:pPr>
+            <w:r>
+              <w:t>15 (19.7%)</w:t>
+            </w:r>
+          </w:p>
+        </w:tc>
+        <w:tc>
+          <w:p>
+            <w:pPr>
+              <w:pStyle w:stlname="Normal" w:val="Normal"/>
+            </w:pPr>
+            <w:r>
+              <w:t>107 (22.7%)</w:t>
+            </w:r>
+          </w:p>
+        </w:tc>
+        <w:tc>
+          <w:p>
+            <w:pPr>
+              <w:pStyle w:stlname="Normal" w:val="Normal"/>
+            </w:pPr>
+            <w:r>
+              <w:t>21 (19.8%)</w:t>
+            </w:r>
+          </w:p>
+        </w:tc>
         <w:tc>
           <w:p>
             <w:pPr>
@@ -1465,6 +1731,170 @@
             </w:pPr>
             <w:r>
               <w:t>283 (20.7%)</w:t>
+            </w:r>
+          </w:p>
+        </w:tc>
+      </w:tr>
+      <w:tr>
+        <w:tc>
+          <w:p>
+            <w:pPr>
+              <w:pStyle w:stlname="Normal" w:val="Normal"/>
+            </w:pPr>
+            <w:r>
+              <w:t>narrow</w:t>
+            </w:r>
+          </w:p>
+        </w:tc>
+        <w:tc>
+          <w:p>
+            <w:pPr>
+              <w:pStyle w:stlname="Normal" w:val="Normal"/>
+            </w:pPr>
+            <w:r>
+              <w:t>Trombosi o decesso</w:t>
+            </w:r>
+          </w:p>
+        </w:tc>
+        <w:tc>
+          <w:p>
+            <w:pPr>
+              <w:pStyle w:stlname="Normal" w:val="Normal"/>
+            </w:pPr>
+            <w:r>
+              <w:t>91 (20.3%)</w:t>
+            </w:r>
+          </w:p>
+        </w:tc>
+        <w:tc>
+          <w:p>
+            <w:pPr>
+              <w:pStyle w:stlname="Normal" w:val="Normal"/>
+            </w:pPr>
+            <w:r>
+              <w:t>66 (25%)</w:t>
+            </w:r>
+          </w:p>
+        </w:tc>
+        <w:tc>
+          <w:p>
+            <w:pPr>
+              <w:pStyle w:stlname="Normal" w:val="Normal"/>
+            </w:pPr>
+            <w:r>
+              <w:t>17 (22.4%)</w:t>
+            </w:r>
+          </w:p>
+        </w:tc>
+        <w:tc>
+          <w:p>
+            <w:pPr>
+              <w:pStyle w:stlname="Normal" w:val="Normal"/>
+            </w:pPr>
+            <w:r>
+              <w:t>115 (24.4%)</w:t>
+            </w:r>
+          </w:p>
+        </w:tc>
+        <w:tc>
+          <w:p>
+            <w:pPr>
+              <w:pStyle w:stlname="Normal" w:val="Normal"/>
+            </w:pPr>
+            <w:r>
+              <w:t>26 (24.5%)</w:t>
+            </w:r>
+          </w:p>
+        </w:tc>
+        <w:tc>
+          <w:p>
+            <w:pPr>
+              <w:pStyle w:stlname="Normal" w:val="Normal"/>
+            </w:pPr>
+            <w:r>
+              <w:t>315 (23.1%)</w:t>
+            </w:r>
+          </w:p>
+        </w:tc>
+      </w:tr>
+      <w:tr>
+        <w:tc>
+          <w:p>
+            <w:pPr>
+              <w:pStyle w:stlname="Normal" w:val="Normal"/>
+            </w:pPr>
+            <w:r>
+              <w:t>narrow</w:t>
+            </w:r>
+          </w:p>
+        </w:tc>
+        <w:tc>
+          <w:p>
+            <w:pPr>
+              <w:pStyle w:stlname="Normal" w:val="Normal"/>
+            </w:pPr>
+            <w:r>
+              <w:t>Giorni dal sanguinamento al decesso</w:t>
+            </w:r>
+          </w:p>
+        </w:tc>
+        <w:tc>
+          <w:p>
+            <w:pPr>
+              <w:pStyle w:stlname="Normal" w:val="Normal"/>
+            </w:pPr>
+            <w:r>
+              <w:t>6 (2-11.5)</w:t>
+            </w:r>
+          </w:p>
+        </w:tc>
+        <w:tc>
+          <w:p>
+            <w:pPr>
+              <w:pStyle w:stlname="Normal" w:val="Normal"/>
+            </w:pPr>
+            <w:r>
+              <w:t>6 (1-11)</w:t>
+            </w:r>
+          </w:p>
+        </w:tc>
+        <w:tc>
+          <w:p>
+            <w:pPr>
+              <w:pStyle w:stlname="Normal" w:val="Normal"/>
+            </w:pPr>
+            <w:r>
+              <w:t>3 (1-8)</w:t>
+            </w:r>
+          </w:p>
+        </w:tc>
+        <w:tc>
+          <w:p>
+            <w:pPr>
+              <w:pStyle w:stlname="Normal" w:val="Normal"/>
+            </w:pPr>
+            <w:r>
+              <w:t>7 (2-15)</w:t>
+            </w:r>
+          </w:p>
+        </w:tc>
+        <w:tc>
+          <w:p>
+            <w:pPr>
+              <w:pStyle w:stlname="Normal" w:val="Normal"/>
+            </w:pPr>
+            <w:r>
+              <w:t>4 (1-7)</w:t>
+            </w:r>
+          </w:p>
+        </w:tc>
+        <w:tc>
+          <w:p>
+            <w:pPr>
+              <w:pStyle w:stlname="Normal" w:val="Normal"/>
+            </w:pPr>
+            <w:r>
+              <w:t>6 (2-12)</w:t>
             </w:r>
           </w:p>
         </w:tc>

</xml_diff>